<commit_message>
added image, corrected typo
</commit_message>
<xml_diff>
--- a/hw5sp16_introRobots.docx
+++ b/hw5sp16_introRobots.docx
@@ -277,7 +277,21 @@
         <w:rPr>
           <w:rFonts w:asciiTheme="minorHAnsi" w:hAnsiTheme="minorHAnsi"/>
         </w:rPr>
-        <w:t>(opt) Name 2:</w:t>
+        <w:t>(</w:t>
+      </w:r>
+      <w:proofErr w:type="gramStart"/>
+      <w:r>
+        <w:rPr>
+          <w:rFonts w:asciiTheme="minorHAnsi" w:hAnsiTheme="minorHAnsi"/>
+        </w:rPr>
+        <w:t>opt</w:t>
+      </w:r>
+      <w:proofErr w:type="gramEnd"/>
+      <w:r>
+        <w:rPr>
+          <w:rFonts w:asciiTheme="minorHAnsi" w:hAnsiTheme="minorHAnsi"/>
+        </w:rPr>
+        <w:t>) Name 2:</w:t>
       </w:r>
       <w:r>
         <w:rPr>
@@ -285,8 +299,6 @@
         </w:rPr>
         <w:t xml:space="preserve"> __________________________________________</w:t>
       </w:r>
-      <w:bookmarkStart w:id="0" w:name="_GoBack"/>
-      <w:bookmarkEnd w:id="0"/>
     </w:p>
     <w:p>
       <w:pPr>
@@ -318,19 +330,43 @@
         <w:rPr>
           <w:rFonts w:asciiTheme="minorHAnsi" w:hAnsiTheme="minorHAnsi"/>
         </w:rPr>
-        <w:t xml:space="preserve">Given the Matlab code AutoThreshold.m, fill in the 5 </w:t>
+        <w:t xml:space="preserve">Given the Matlab code </w:t>
       </w:r>
+      <w:proofErr w:type="spellStart"/>
+      <w:proofErr w:type="gramStart"/>
       <w:r>
         <w:rPr>
           <w:rFonts w:asciiTheme="minorHAnsi" w:hAnsiTheme="minorHAnsi"/>
         </w:rPr>
-        <w:t xml:space="preserve">TODOs </w:t>
+        <w:t>AutoThreshold.m</w:t>
       </w:r>
+      <w:proofErr w:type="spellEnd"/>
       <w:r>
         <w:rPr>
           <w:rFonts w:asciiTheme="minorHAnsi" w:hAnsiTheme="minorHAnsi"/>
         </w:rPr>
-        <w:t>to implement image thresholding.  Copy the text for these TODOs below.</w:t>
+        <w:t>,</w:t>
+      </w:r>
+      <w:proofErr w:type="gramEnd"/>
+      <w:r>
+        <w:rPr>
+          <w:rFonts w:asciiTheme="minorHAnsi" w:hAnsiTheme="minorHAnsi"/>
+        </w:rPr>
+        <w:t xml:space="preserve"> fill in the 5 TODOs to implement image </w:t>
+      </w:r>
+      <w:proofErr w:type="spellStart"/>
+      <w:r>
+        <w:rPr>
+          <w:rFonts w:asciiTheme="minorHAnsi" w:hAnsiTheme="minorHAnsi"/>
+        </w:rPr>
+        <w:t>thresholding</w:t>
+      </w:r>
+      <w:proofErr w:type="spellEnd"/>
+      <w:r>
+        <w:rPr>
+          <w:rFonts w:asciiTheme="minorHAnsi" w:hAnsiTheme="minorHAnsi"/>
+        </w:rPr>
+        <w:t>.  Copy the text for these TODOs below.</w:t>
       </w:r>
     </w:p>
     <w:p>
@@ -496,7 +532,21 @@
         <w:rPr>
           <w:rFonts w:asciiTheme="minorHAnsi" w:hAnsiTheme="minorHAnsi"/>
         </w:rPr>
-        <w:t>Run your code on the file Duplo.png.  Copy Figure 1 below</w:t>
+        <w:t>Run your code on the file Duplo</w:t>
+      </w:r>
+      <w:r>
+        <w:rPr>
+          <w:rFonts w:asciiTheme="minorHAnsi" w:hAnsiTheme="minorHAnsi"/>
+        </w:rPr>
+        <w:t>s</w:t>
+      </w:r>
+      <w:bookmarkStart w:id="0" w:name="_GoBack"/>
+      <w:bookmarkEnd w:id="0"/>
+      <w:r>
+        <w:rPr>
+          <w:rFonts w:asciiTheme="minorHAnsi" w:hAnsiTheme="minorHAnsi"/>
+        </w:rPr>
+        <w:t>.png.  Copy Figure 1 below</w:t>
       </w:r>
     </w:p>
     <w:p>
@@ -535,23 +585,75 @@
     </w:p>
     <w:p>
       <w:r>
-        <w:t xml:space="preserve">Using the same image, label the connected components using the two-pass algorithm from section 11.4.  Call your file  </w:t>
+        <w:t xml:space="preserve">Using the same image, label the connected components using the two-pass algorithm from section 11.4.  Call your </w:t>
       </w:r>
+      <w:proofErr w:type="gramStart"/>
       <w:r>
-        <w:t>ConnectedComponents</w:t>
+        <w:t xml:space="preserve">file  </w:t>
       </w:r>
+      <w:proofErr w:type="spellStart"/>
       <w:r>
-        <w:t>.m with function call</w:t>
+        <w:t>ConnectedComponents.m</w:t>
+      </w:r>
+      <w:proofErr w:type="spellEnd"/>
+      <w:proofErr w:type="gramEnd"/>
+      <w:r>
+        <w:t xml:space="preserve"> with function call</w:t>
       </w:r>
     </w:p>
     <w:p>
       <w:r>
-        <w:t xml:space="preserve">cc = ConnectedComponents( binary_img ), where binary_img is a binary image and cc is a matrix the size of binary_img with 0 assigned to background pixels and integers to different connected components.  </w:t>
+        <w:t xml:space="preserve">cc = </w:t>
+      </w:r>
+      <w:proofErr w:type="spellStart"/>
+      <w:r>
+        <w:t>ConnectedComponents</w:t>
+      </w:r>
+      <w:proofErr w:type="spellEnd"/>
+      <w:proofErr w:type="gramStart"/>
+      <w:r>
+        <w:t xml:space="preserve">( </w:t>
+      </w:r>
+      <w:proofErr w:type="spellStart"/>
+      <w:r>
+        <w:t>binary</w:t>
+      </w:r>
+      <w:proofErr w:type="gramEnd"/>
+      <w:r>
+        <w:t>_img</w:t>
+      </w:r>
+      <w:proofErr w:type="spellEnd"/>
+      <w:r>
+        <w:t xml:space="preserve"> ), where </w:t>
+      </w:r>
+      <w:proofErr w:type="spellStart"/>
+      <w:r>
+        <w:t>binary_img</w:t>
+      </w:r>
+      <w:proofErr w:type="spellEnd"/>
+      <w:r>
+        <w:t xml:space="preserve"> is a binary image and cc is a matrix the size of </w:t>
+      </w:r>
+      <w:proofErr w:type="spellStart"/>
+      <w:r>
+        <w:t>binary_img</w:t>
+      </w:r>
+      <w:proofErr w:type="spellEnd"/>
+      <w:r>
+        <w:t xml:space="preserve"> with 0 assigned to background pixels and integers to different connected components.  </w:t>
       </w:r>
     </w:p>
     <w:p>
       <w:r>
-        <w:t>Show a screenshot of the connected components applied to the thresholded Duplo.png</w:t>
+        <w:t xml:space="preserve">Show a screenshot of the connected components applied to the </w:t>
+      </w:r>
+      <w:proofErr w:type="spellStart"/>
+      <w:r>
+        <w:t>thresholded</w:t>
+      </w:r>
+      <w:proofErr w:type="spellEnd"/>
+      <w:r>
+        <w:t xml:space="preserve"> Duplo.png</w:t>
       </w:r>
     </w:p>
     <w:p/>
@@ -569,16 +671,34 @@
     <w:p/>
     <w:p>
       <w:r>
-        <w:t>Compute and label the centroids and orientation of each connected component. Call your code CentroidAndOrientation.m, with function call</w:t>
+        <w:t xml:space="preserve">Compute and label the centroids and orientation of each connected component. Call your code </w:t>
+      </w:r>
+      <w:proofErr w:type="spellStart"/>
+      <w:r>
+        <w:t>CentroidAndOrientation.m</w:t>
+      </w:r>
+      <w:proofErr w:type="spellEnd"/>
+      <w:r>
+        <w:t>, with function call</w:t>
       </w:r>
     </w:p>
     <w:p>
       <w:r>
-        <w:t xml:space="preserve">[centroids, orientations] = </w:t>
+        <w:t>[</w:t>
       </w:r>
+      <w:proofErr w:type="gramStart"/>
+      <w:r>
+        <w:t>centroids</w:t>
+      </w:r>
+      <w:proofErr w:type="gramEnd"/>
+      <w:r>
+        <w:t xml:space="preserve">, orientations] = </w:t>
+      </w:r>
+      <w:proofErr w:type="spellStart"/>
       <w:r>
         <w:t>CentroidAndOrientation</w:t>
       </w:r>
+      <w:proofErr w:type="spellEnd"/>
       <w:r>
         <w:t>(cc), where cc is the output from part II.</w:t>
       </w:r>
@@ -620,7 +740,21 @@
           <w:rFonts w:asciiTheme="minorHAnsi" w:hAnsiTheme="minorHAnsi"/>
         </w:rPr>
         <w:lastRenderedPageBreak/>
-        <w:t xml:space="preserve">Calculate the manipulator Jacobian of the </w:t>
+        <w:t xml:space="preserve">Calculate the manipulator </w:t>
+      </w:r>
+      <w:proofErr w:type="spellStart"/>
+      <w:r>
+        <w:rPr>
+          <w:rFonts w:asciiTheme="minorHAnsi" w:hAnsiTheme="minorHAnsi"/>
+        </w:rPr>
+        <w:t>Jacobian</w:t>
+      </w:r>
+      <w:proofErr w:type="spellEnd"/>
+      <w:r>
+        <w:rPr>
+          <w:rFonts w:asciiTheme="minorHAnsi" w:hAnsiTheme="minorHAnsi"/>
+        </w:rPr>
+        <w:t xml:space="preserve"> of the </w:t>
       </w:r>
       <w:r>
         <w:rPr>
@@ -673,7 +807,14 @@
         <w:rPr>
           <w:rFonts w:asciiTheme="minorHAnsi" w:hAnsiTheme="minorHAnsi"/>
         </w:rPr>
-        <w:t>Write out the J matrix in terms of z</w:t>
+        <w:t xml:space="preserve">Write out the J matrix in terms of </w:t>
+      </w:r>
+      <w:proofErr w:type="spellStart"/>
+      <w:r>
+        <w:rPr>
+          <w:rFonts w:asciiTheme="minorHAnsi" w:hAnsiTheme="minorHAnsi"/>
+        </w:rPr>
+        <w:t>z</w:t>
       </w:r>
       <w:r>
         <w:rPr>
@@ -682,11 +823,19 @@
         </w:rPr>
         <w:t>i</w:t>
       </w:r>
+      <w:proofErr w:type="spellEnd"/>
       <w:r>
         <w:rPr>
           <w:rFonts w:asciiTheme="minorHAnsi" w:hAnsiTheme="minorHAnsi"/>
         </w:rPr>
-        <w:t xml:space="preserve"> and o</w:t>
+        <w:t xml:space="preserve"> and </w:t>
+      </w:r>
+      <w:proofErr w:type="spellStart"/>
+      <w:r>
+        <w:rPr>
+          <w:rFonts w:asciiTheme="minorHAnsi" w:hAnsiTheme="minorHAnsi"/>
+        </w:rPr>
+        <w:t>o</w:t>
       </w:r>
       <w:r>
         <w:rPr>
@@ -695,6 +844,7 @@
         </w:rPr>
         <w:t>i</w:t>
       </w:r>
+      <w:proofErr w:type="spellEnd"/>
       <w:r>
         <w:rPr>
           <w:rFonts w:asciiTheme="minorHAnsi" w:hAnsiTheme="minorHAnsi"/>
@@ -6861,7 +7011,7 @@
   <w:abstractNum w:abstractNumId="0">
     <w:nsid w:val="FFFFFF1D"/>
     <w:multiLevelType w:val="multilevel"/>
-    <w:tmpl w:val="8B9AFD96"/>
+    <w:tmpl w:val="ABC2C360"/>
     <w:lvl w:ilvl="0">
       <w:start w:val="1"/>
       <w:numFmt w:val="bullet"/>
@@ -11466,7 +11616,7 @@
 </file>
 
 <file path=customXml/itemProps1.xml><?xml version="1.0" encoding="utf-8"?>
-<ds:datastoreItem xmlns:ds="http://schemas.openxmlformats.org/officeDocument/2006/customXml" ds:itemID="{982B2F93-E2C1-C646-9360-08CAE8051C40}">
+<ds:datastoreItem xmlns:ds="http://schemas.openxmlformats.org/officeDocument/2006/customXml" ds:itemID="{0ED70A6B-BA65-F145-B9A6-CCAAABC00023}">
   <ds:schemaRefs>
     <ds:schemaRef ds:uri="http://schemas.openxmlformats.org/officeDocument/2006/bibliography"/>
   </ds:schemaRefs>

</xml_diff>